<commit_message>
Updated About Me page
</commit_message>
<xml_diff>
--- a/static/Mandy Davis Resume.docx
+++ b/static/Mandy Davis Resume.docx
@@ -810,7 +810,7 @@
         <w:rPr>
           <w:rFonts w:ascii="Times" w:hAnsi="Times" w:cs="Times New Roman"/>
         </w:rPr>
-        <w:t>Aid a PhD candiddate with various tasks to ensure the completion of her dissertation on folk theories (users’ ideas about how social media platforms’ algorithms work)</w:t>
+        <w:t>Aid a PhD candidate with various tasks to ensure the completion of her dissertation on folk theories (users’ ideas about how social media platforms’ algorithms work)</w:t>
       </w:r>
     </w:p>
     <w:p>
@@ -1955,7 +1955,9 @@
         <w:contextualSpacing/>
         <w:outlineLvl w:val="0"/>
         <w:rPr>
-          <w:rFonts w:ascii="Times" w:hAnsi="Times" w:cs="Times New Roman"/>
+          <w:rFonts w:ascii="Times New Roman" w:hAnsi="Times New Roman" w:cs="Times New Roman"/>
+          <w:b/>
+          <w:u w:val="single"/>
         </w:rPr>
       </w:pPr>
       <w:r>
@@ -1968,7 +1970,19 @@
         <w:rPr>
           <w:rFonts w:ascii="Times New Roman" w:hAnsi="Times New Roman" w:cs="Times New Roman"/>
         </w:rPr>
-        <w:t xml:space="preserve">R, </w:t>
+        <w:t>R,</w:t>
+      </w:r>
+      <w:r>
+        <w:rPr>
+          <w:rFonts w:ascii="Times New Roman" w:hAnsi="Times New Roman" w:cs="Times New Roman"/>
+        </w:rPr>
+        <w:t xml:space="preserve"> Python, </w:t>
+      </w:r>
+      <w:r>
+        <w:rPr>
+          <w:rFonts w:ascii="Times New Roman" w:hAnsi="Times New Roman" w:cs="Times New Roman"/>
+        </w:rPr>
+        <w:t xml:space="preserve">SQL, </w:t>
       </w:r>
       <w:r>
         <w:rPr>
@@ -2023,12 +2037,6 @@
           <w:rFonts w:ascii="Times" w:hAnsi="Times" w:cs="Times New Roman"/>
         </w:rPr>
         <w:t>Onshape</w:t>
-      </w:r>
-      <w:r>
-        <w:rPr>
-          <w:rFonts w:ascii="Times" w:hAnsi="Times" w:cs="Times New Roman"/>
-        </w:rPr>
-        <w:t>, Adobe After Effects</w:t>
       </w:r>
     </w:p>
     <w:sectPr>

</xml_diff>